<commit_message>
updated validate() function docs.
Function specification and test case description files have been updated
</commit_message>
<xml_diff>
--- a/Documents/FunctionSpecs/validate-description.docx
+++ b/Documents/FunctionSpecs/validate-description.docx
@@ -280,6 +280,17 @@
               <w:t>for "row"). The function will show that the point is invalid if it is outside of this range.</w:t>
             </w:r>
           </w:p>
+          <w:p>
+            <w:pPr>
+              <w:cnfStyle w:val="000000100000" w:firstRow="0" w:lastRow="0" w:firstColumn="0" w:lastColumn="0" w:oddVBand="0" w:evenVBand="0" w:oddHBand="1" w:evenHBand="0" w:firstRowFirstColumn="0" w:firstRowLastColumn="0" w:lastRowFirstColumn="0" w:lastRowLastColumn="0"/>
+            </w:pPr>
+            <w:r>
+              <w:t xml:space="preserve">UPDATE: </w:t>
+            </w:r>
+            <w:r>
+              <w:t>The function now ensures that the destination entered is a valid building. To prevent further issues in the program there's an additional check that prevents user from entering non-edge buildings.</w:t>
+            </w:r>
+          </w:p>
         </w:tc>
       </w:tr>
       <w:tr>
@@ -534,6 +545,7 @@
         <w:t xml:space="preserve">he </w:t>
       </w:r>
       <w:r>
+        <w:lastRenderedPageBreak/>
         <w:t>function returns 0 to indicate successful validation</w:t>
       </w:r>
       <w:r>

</xml_diff>